<commit_message>
slight changes to the report and word version
</commit_message>
<xml_diff>
--- a/initial_report_word.docx
+++ b/initial_report_word.docx
@@ -112,7 +112,7 @@
         </w:p>
       </w:sdtContent>
     </w:sdt>
-    <w:bookmarkStart w:id="43" w:name="comparison"/>
+    <w:bookmarkStart w:id="46" w:name="comparison"/>
     <w:p>
       <w:pPr>
         <w:pStyle w:val="Heading1"/>
@@ -1081,7 +1081,7 @@
       </w:pPr>
     </w:p>
     <w:bookmarkEnd w:id="38"/>
-    <w:bookmarkStart w:id="42" w:name="actors"/>
+    <w:bookmarkStart w:id="45" w:name="actors"/>
     <w:p>
       <w:pPr>
         <w:pStyle w:val="Heading3"/>
@@ -1168,19 +1168,71 @@
         <w:pStyle w:val="BodyText"/>
       </w:pPr>
       <w:r>
-        <w:t xml:space="preserve">Myanmar is in open civil war and has seen a massive proliferation of political militias, who, in many cases have broader aims compared to identity militias.</w:t>
-      </w:r>
-    </w:p>
-    <w:p>
-      <w:pPr>
-        <w:pStyle w:val="BodyText"/>
-      </w:pPr>
-      <w:r>
-        <w:t xml:space="preserve">Elsewhere, in Thailand, China and Cambodia, the breakdown of actors shows these countries’ tendencies towards state control.</w:t>
-      </w:r>
-    </w:p>
-    <w:bookmarkEnd w:id="42"/>
-    <w:bookmarkEnd w:id="43"/>
+        <w:t xml:space="preserve">In Thailand, China, Cambodia and the Philippines, the predominance of state actors indicate higher levels of state violence. In comparison, South Korea’s uptick in protest activity was not accompanied by an increase in state violence.</w:t>
+      </w:r>
+    </w:p>
+    <w:p>
+      <w:pPr>
+        <w:pStyle w:val="BodyText"/>
+      </w:pPr>
+      <w:r>
+        <w:t xml:space="preserve">Myanmar is in open civil war and has seen a massive proliferation of political militias, who, in many cases have broader aims compared to identity militias. Let’s take a closer look and put the y-axis on a log scale so it’s easier to interpret:</w:t>
+      </w:r>
+    </w:p>
+    <w:p>
+      <w:pPr>
+        <w:pStyle w:val="BodyText"/>
+      </w:pPr>
+    </w:p>
+    <w:p>
+      <w:pPr>
+        <w:pStyle w:val="BodyText"/>
+      </w:pPr>
+      <w:r>
+        <w:drawing>
+          <wp:inline>
+            <wp:extent cx="5334000" cy="2245894"/>
+            <wp:effectExtent b="0" l="0" r="0" t="0"/>
+            <wp:docPr descr="" title="" id="43" name="Picture"/>
+            <a:graphic>
+              <a:graphicData uri="http://schemas.openxmlformats.org/drawingml/2006/picture">
+                <pic:pic>
+                  <pic:nvPicPr>
+                    <pic:cNvPr descr="initial_report_word_files/figure-docx/unnamed-chunk-12-1.png" id="44" name="Picture"/>
+                    <pic:cNvPicPr>
+                      <a:picLocks noChangeArrowheads="1" noChangeAspect="1"/>
+                    </pic:cNvPicPr>
+                  </pic:nvPicPr>
+                  <pic:blipFill>
+                    <a:blip r:embed="rId42"/>
+                    <a:stretch>
+                      <a:fillRect/>
+                    </a:stretch>
+                  </pic:blipFill>
+                  <pic:spPr bwMode="auto">
+                    <a:xfrm>
+                      <a:off x="0" y="0"/>
+                      <a:ext cx="5334000" cy="2245894"/>
+                    </a:xfrm>
+                    <a:prstGeom prst="rect">
+                      <a:avLst/>
+                    </a:prstGeom>
+                    <a:noFill/>
+                    <a:ln w="9525">
+                      <a:noFill/>
+                      <a:headEnd/>
+                      <a:tailEnd/>
+                    </a:ln>
+                  </pic:spPr>
+                </pic:pic>
+              </a:graphicData>
+            </a:graphic>
+          </wp:inline>
+        </w:drawing>
+      </w:r>
+    </w:p>
+    <w:bookmarkEnd w:id="45"/>
+    <w:bookmarkEnd w:id="46"/>
     <w:sectPr/>
   </w:body>
 </w:document>

</xml_diff>